<commit_message>
Went back and completed Milestone 7.1. This was making Fetch functions async.
</commit_message>
<xml_diff>
--- a/documents/To do.docx
+++ b/documents/To do.docx
@@ -23,8 +23,6 @@
           <w:numId w:val="2"/>
         </w:numPr>
       </w:pPr>
-      <w:bookmarkStart w:id="0" w:name="_GoBack"/>
-      <w:bookmarkEnd w:id="0"/>
       <w:r>
         <w:t>Handling for:</w:t>
       </w:r>
@@ -88,6 +86,23 @@
       </w:pPr>
       <w:r>
         <w:t>Spinner is not working on local</w:t>
+      </w:r>
+    </w:p>
+    <w:p>
+      <w:pPr>
+        <w:pStyle w:val="ListParagraph"/>
+        <w:numPr>
+          <w:ilvl w:val="0"/>
+          <w:numId w:val="1"/>
+        </w:numPr>
+      </w:pPr>
+      <w:r>
+        <w:t>If Results from remote server can’t be detected (server is off)</w:t>
+      </w:r>
+      <w:bookmarkStart w:id="0" w:name="_GoBack"/>
+      <w:bookmarkEnd w:id="0"/>
+      <w:r>
+        <w:t xml:space="preserve">, display error </w:t>
       </w:r>
     </w:p>
     <w:p>
@@ -133,21 +148,8 @@
           <w:bCs/>
         </w:rPr>
       </w:pPr>
-      <w:proofErr w:type="spellStart"/>
-      <w:r>
-        <w:t>classList</w:t>
-      </w:r>
-      <w:proofErr w:type="spellEnd"/>
-      <w:r>
-        <w:t xml:space="preserve"> instead of </w:t>
-      </w:r>
-      <w:proofErr w:type="spellStart"/>
-      <w:r>
-        <w:t>className</w:t>
-      </w:r>
-      <w:proofErr w:type="spellEnd"/>
-      <w:r>
-        <w:t xml:space="preserve">. </w:t>
+      <w:r>
+        <w:t xml:space="preserve">classList instead of className. </w:t>
       </w:r>
     </w:p>
     <w:p>

</xml_diff>